<commit_message>
Added Part 2 to proj_sub
</commit_message>
<xml_diff>
--- a/pii/partB/CS 447 Project - Part 2B - Report.docx
+++ b/pii/partB/CS 447 Project - Part 2B - Report.docx
@@ -37,15 +37,7 @@
           <w:sz w:val="28"/>
           <w:szCs w:val="28"/>
         </w:rPr>
-        <w:t xml:space="preserve">Part 2B – </w:t>
-      </w:r>
-      <w:r>
-        <w:rPr>
-          <w:b/>
-          <w:sz w:val="28"/>
-          <w:szCs w:val="28"/>
-        </w:rPr>
-        <w:t>Report</w:t>
+        <w:t>Part 2B – Report</w:t>
       </w:r>
     </w:p>
     <w:p>
@@ -59,27 +51,35 @@
       </w:r>
       <w:proofErr w:type="spellEnd"/>
       <w:r>
-        <w:t xml:space="preserve"> a total of 5 potential bugs were uncovered, as shown in the </w:t>
+        <w:t xml:space="preserve"> a total of 5 potential bugs were uncovered, as shown in </w:t>
+      </w:r>
+      <w:r>
+        <w:t xml:space="preserve">the three .errors.xml files in the </w:t>
       </w:r>
       <w:proofErr w:type="spellStart"/>
       <w:r>
-        <w:t>Coverity</w:t>
+        <w:t>pii</w:t>
       </w:r>
       <w:proofErr w:type="spellEnd"/>
       <w:r>
-        <w:t xml:space="preserve"> Results document. This report will discuss errors 2-4 from that report.</w:t>
+        <w:t xml:space="preserve"> directory. This report will discuss three of these errors, two of which were identical.</w:t>
       </w:r>
     </w:p>
     <w:p>
-      <w:r>
-        <w:tab/>
-        <w:t xml:space="preserve">The second error (CID </w:t>
-      </w:r>
-      <w:r>
-        <w:t>10282</w:t>
-      </w:r>
-      <w:r>
-        <w:t>) was of the type “</w:t>
+      <w:pPr>
+        <w:ind w:firstLine="720"/>
+      </w:pPr>
+      <w:r>
+        <w:t>The first of these</w:t>
+      </w:r>
+      <w:r>
+        <w:t xml:space="preserve"> error</w:t>
+      </w:r>
+      <w:r>
+        <w:t>s</w:t>
+      </w:r>
+      <w:r>
+        <w:t xml:space="preserve"> (CID 10282) was of the type “</w:t>
       </w:r>
       <w:proofErr w:type="spellStart"/>
       <w:r>
@@ -110,30 +110,33 @@
     <w:p>
       <w:r>
         <w:tab/>
-        <w:t xml:space="preserve">The third and fourth errors (CID </w:t>
-      </w:r>
-      <w:r>
-        <w:t>10281</w:t>
-      </w:r>
-      <w:r>
-        <w:t xml:space="preserve"> and 10280) were both of the type “</w:t>
+        <w:t xml:space="preserve">The </w:t>
+      </w:r>
+      <w:r>
+        <w:t>second and third</w:t>
+      </w:r>
+      <w:r>
+        <w:t xml:space="preserve"> errors (CID 10281 and 10280) were both of the type “</w:t>
       </w:r>
       <w:r>
         <w:t>Result is not floating-point (UNINTENDED_INTEGER_DIVISION)</w:t>
       </w:r>
       <w:r>
-        <w:t xml:space="preserve">.” This happened in two lines of our code where integer division was performed and the quotient (also an integer) was assigned to a variable of type double, converting the result in the process. This was determined to be a bug because of the loss of precision the conversion caused to be observed. In both lines where the error was observed, the numerator and denominator were both cast as doubles to ensure precision. After testing the new code and a second pass with </w:t>
-      </w:r>
-      <w:proofErr w:type="spellStart"/>
-      <w:r>
-        <w:t>Coverity</w:t>
-      </w:r>
-      <w:proofErr w:type="spellEnd"/>
-      <w:r>
-        <w:t xml:space="preserve"> (results not included) the error had disappeared and our testing results were observed to be more accurate.</w:t>
+        <w:t>.” This happened in two lines of our code where integer division was performed and the quotient (also an integer) was assigned to a variable of type double, converting the result in the process. This was determined to be a bug because of the loss of precision the conversion caused to be observed. In both lines where the error was observed, the numerator and denominator were b</w:t>
       </w:r>
       <w:bookmarkStart w:id="0" w:name="_GoBack"/>
       <w:bookmarkEnd w:id="0"/>
+      <w:r>
+        <w:t xml:space="preserve">oth cast as doubles to ensure precision. After testing the new code and a second pass with </w:t>
+      </w:r>
+      <w:proofErr w:type="spellStart"/>
+      <w:r>
+        <w:t>Coverity</w:t>
+      </w:r>
+      <w:proofErr w:type="spellEnd"/>
+      <w:r>
+        <w:t xml:space="preserve"> (results not included) the error had disappeared and our testing results were observed to be more accurate.</w:t>
+      </w:r>
     </w:p>
     <w:sectPr>
       <w:pgSz w:w="12240" w:h="15840"/>

</xml_diff>